<commit_message>
fix feuille1 for tutorat, DMO
</commit_message>
<xml_diff>
--- a/DMO/feuilles/theoremes/algèbre/Espaces préhilbertiens.docx
+++ b/DMO/feuilles/theoremes/algèbre/Espaces préhilbertiens.docx
@@ -10643,10 +10643,8 @@
       </w:pPr>
       <m:oMathPara>
         <m:oMath>
-          <m:d>
-            <m:dPr>
-              <m:begChr m:val="‖"/>
-              <m:endChr m:val="‖"/>
+          <m:sSup>
+            <m:sSupPr>
               <m:ctrlPr>
                 <w:rPr>
                   <w:rFonts w:ascii="Cambria Math" w:eastAsiaTheme="minorEastAsia" w:hAnsi="Cambria Math"/>
@@ -10654,17 +10652,41 @@
                   <w:color w:val="7030A0"/>
                 </w:rPr>
               </m:ctrlPr>
-            </m:dPr>
+            </m:sSupPr>
             <m:e>
+              <m:d>
+                <m:dPr>
+                  <m:begChr m:val="‖"/>
+                  <m:endChr m:val="‖"/>
+                  <m:ctrlPr>
+                    <w:rPr>
+                      <w:rFonts w:ascii="Cambria Math" w:eastAsiaTheme="minorEastAsia" w:hAnsi="Cambria Math"/>
+                      <w:i/>
+                      <w:color w:val="7030A0"/>
+                    </w:rPr>
+                  </m:ctrlPr>
+                </m:dPr>
+                <m:e>
+                  <m:r>
+                    <w:rPr>
+                      <w:rFonts w:ascii="Cambria Math" w:eastAsiaTheme="minorEastAsia" w:hAnsi="Cambria Math"/>
+                      <w:color w:val="7030A0"/>
+                    </w:rPr>
+                    <m:t>x+y</m:t>
+                  </m:r>
+                </m:e>
+              </m:d>
+            </m:e>
+            <m:sup>
               <m:r>
                 <w:rPr>
                   <w:rFonts w:ascii="Cambria Math" w:eastAsiaTheme="minorEastAsia" w:hAnsi="Cambria Math"/>
                   <w:color w:val="7030A0"/>
                 </w:rPr>
-                <m:t>x+y</m:t>
+                <m:t>2</m:t>
               </m:r>
-            </m:e>
-          </m:d>
+            </m:sup>
+          </m:sSup>
           <m:r>
             <w:rPr>
               <w:rFonts w:ascii="Cambria Math" w:eastAsiaTheme="minorEastAsia" w:hAnsi="Cambria Math"/>
@@ -19205,7 +19227,7 @@
           <w:rPr>
             <w:rFonts w:ascii="Cambria Math" w:eastAsiaTheme="minorEastAsia" w:hAnsi="Cambria Math" w:cstheme="minorHAnsi"/>
           </w:rPr>
-          <m:t>x,y∈E, λ∈</m:t>
+          <m:t>x,y∈E, λ</m:t>
         </m:r>
         <m:r>
           <m:rPr>
@@ -19214,7 +19236,7 @@
           <w:rPr>
             <w:rFonts w:ascii="Cambria Math" w:eastAsiaTheme="minorEastAsia" w:hAnsi="Cambria Math" w:cstheme="minorHAnsi"/>
           </w:rPr>
-          <m:t>C,</m:t>
+          <m:t>∈C,</m:t>
         </m:r>
       </m:oMath>
     </w:p>
@@ -21826,16 +21848,7 @@
                     <w:rPr>
                       <w:rFonts w:ascii="Cambria Math" w:eastAsiaTheme="minorEastAsia" w:hAnsi="Cambria Math" w:cstheme="minorHAnsi"/>
                     </w:rPr>
-                    <m:t>si</m:t>
-                  </m:r>
-                  <m:r>
-                    <m:rPr>
-                      <m:nor/>
-                    </m:rPr>
-                    <w:rPr>
-                      <w:rFonts w:ascii="Cambria Math" w:eastAsiaTheme="minorEastAsia" w:hAnsi="Cambria Math" w:cstheme="minorHAnsi"/>
-                    </w:rPr>
-                    <m:t xml:space="preserve"> </m:t>
+                    <m:t xml:space="preserve">si </m:t>
                   </m:r>
                   <m:r>
                     <w:rPr>
@@ -23353,13 +23366,7 @@
             <w:rPr>
               <w:rFonts w:ascii="Cambria Math" w:eastAsiaTheme="minorEastAsia" w:hAnsi="Cambria Math" w:cstheme="minorHAnsi"/>
             </w:rPr>
-            <m:t>M=</m:t>
-          </m:r>
-          <m:r>
-            <w:rPr>
-              <w:rFonts w:ascii="Cambria Math" w:eastAsiaTheme="minorEastAsia" w:hAnsi="Cambria Math" w:cstheme="minorHAnsi"/>
-            </w:rPr>
-            <m:t>Ma</m:t>
+            <m:t>M=Ma</m:t>
           </m:r>
           <m:sSub>
             <m:sSubPr>
@@ -25336,14 +25343,7 @@
             <w:rFonts w:ascii="Cambria Math" w:eastAsiaTheme="minorEastAsia" w:hAnsi="Cambria Math" w:cstheme="minorHAnsi"/>
             <w:color w:val="FF3399"/>
           </w:rPr>
-          <m:t>, Y=PY</m:t>
-        </m:r>
-        <m:r>
-          <w:rPr>
-            <w:rFonts w:ascii="Cambria Math" w:eastAsiaTheme="minorEastAsia" w:hAnsi="Cambria Math" w:cstheme="minorHAnsi"/>
-            <w:color w:val="FF3399"/>
-          </w:rPr>
-          <m:t>'</m:t>
+          <m:t>, Y=PY'</m:t>
         </m:r>
       </m:oMath>
       <w:r>

</xml_diff>